<commit_message>
Added the domain objects in tabular format
</commit_message>
<xml_diff>
--- a/Hospital Management System.docx
+++ b/Hospital Management System.docx
@@ -23,7 +23,29 @@
           <w:u w:val="single"/>
           <w:lang w:val="en-IN"/>
         </w:rPr>
-        <w:t>Modules and functionalities</w:t>
+        <w:t>Services</w:t>
+      </w:r>
+      <w:r>
+        <w:rPr>
+          <w:b/>
+          <w:bCs/>
+          <w:sz w:val="36"/>
+          <w:szCs w:val="36"/>
+          <w:u w:val="single"/>
+          <w:lang w:val="en-IN"/>
+        </w:rPr>
+        <w:t xml:space="preserve"> and </w:t>
+      </w:r>
+      <w:r>
+        <w:rPr>
+          <w:b/>
+          <w:bCs/>
+          <w:sz w:val="36"/>
+          <w:szCs w:val="36"/>
+          <w:u w:val="single"/>
+          <w:lang w:val="en-IN"/>
+        </w:rPr>
+        <w:t>Operations</w:t>
       </w:r>
     </w:p>
     <w:tbl>
@@ -61,7 +83,7 @@
                 <w:sz w:val="28"/>
                 <w:szCs w:val="28"/>
               </w:rPr>
-              <w:t>Module</w:t>
+              <w:t>Service</w:t>
             </w:r>
           </w:p>
         </w:tc>
@@ -86,16 +108,7 @@
                 <w:sz w:val="28"/>
                 <w:szCs w:val="28"/>
               </w:rPr>
-              <w:t>Functionalit</w:t>
-            </w:r>
-            <w:r>
-              <w:rPr>
-                <w:b/>
-                <w:bCs/>
-                <w:sz w:val="28"/>
-                <w:szCs w:val="28"/>
-              </w:rPr>
-              <w:t>ies</w:t>
+              <w:t>Operations</w:t>
             </w:r>
           </w:p>
         </w:tc>
@@ -512,626 +525,2057 @@
           <w:numId w:val="1"/>
         </w:numPr>
         <w:rPr>
-          <w:sz w:val="24"/>
-          <w:szCs w:val="24"/>
+          <w:b/>
+          <w:bCs/>
+          <w:sz w:val="28"/>
+          <w:szCs w:val="28"/>
           <w:lang w:val="en-IN"/>
         </w:rPr>
       </w:pPr>
       <w:r>
+        <w:rPr>
+          <w:b/>
+          <w:bCs/>
+          <w:sz w:val="28"/>
+          <w:szCs w:val="28"/>
+          <w:lang w:val="en-IN"/>
+        </w:rPr>
+        <w:t>departments</w:t>
+      </w:r>
+    </w:p>
+    <w:tbl>
+      <w:tblPr>
+        <w:tblStyle w:val="TableGrid"/>
+        <w:tblW w:w="9498" w:type="dxa"/>
+        <w:tblInd w:w="360" w:type="dxa"/>
+        <w:tblLook w:val="04A0" w:firstRow="1" w:lastRow="0" w:firstColumn="1" w:lastColumn="0" w:noHBand="0" w:noVBand="1"/>
+      </w:tblPr>
+      <w:tblGrid>
+        <w:gridCol w:w="4761"/>
+        <w:gridCol w:w="4737"/>
+      </w:tblGrid>
+      <w:tr>
+        <w:trPr>
+          <w:trHeight w:val="334"/>
+        </w:trPr>
+        <w:tc>
+          <w:tcPr>
+            <w:tcW w:w="4761" w:type="dxa"/>
+          </w:tcPr>
+          <w:p>
+            <w:pPr>
+              <w:jc w:val="center"/>
+              <w:rPr>
+                <w:b/>
+                <w:bCs/>
+                <w:sz w:val="24"/>
+                <w:szCs w:val="24"/>
+                <w:lang w:val="en-IN"/>
+              </w:rPr>
+            </w:pPr>
+            <w:r>
+              <w:rPr>
+                <w:b/>
+                <w:bCs/>
+                <w:sz w:val="24"/>
+                <w:szCs w:val="24"/>
+                <w:lang w:val="en-IN"/>
+              </w:rPr>
+              <w:t>Column Name</w:t>
+            </w:r>
+          </w:p>
+        </w:tc>
+        <w:tc>
+          <w:tcPr>
+            <w:tcW w:w="4737" w:type="dxa"/>
+          </w:tcPr>
+          <w:p>
+            <w:pPr>
+              <w:jc w:val="center"/>
+              <w:rPr>
+                <w:b/>
+                <w:bCs/>
+                <w:sz w:val="24"/>
+                <w:szCs w:val="24"/>
+                <w:lang w:val="en-IN"/>
+              </w:rPr>
+            </w:pPr>
+            <w:r>
+              <w:rPr>
+                <w:b/>
+                <w:bCs/>
+                <w:sz w:val="24"/>
+                <w:szCs w:val="24"/>
+                <w:lang w:val="en-IN"/>
+              </w:rPr>
+              <w:t>Type, constraints</w:t>
+            </w:r>
+          </w:p>
+        </w:tc>
+      </w:tr>
+      <w:tr>
+        <w:trPr>
+          <w:trHeight w:val="346"/>
+        </w:trPr>
+        <w:tc>
+          <w:tcPr>
+            <w:tcW w:w="4761" w:type="dxa"/>
+          </w:tcPr>
+          <w:p>
+            <w:pPr>
+              <w:rPr>
+                <w:sz w:val="24"/>
+                <w:szCs w:val="24"/>
+                <w:lang w:val="en-IN"/>
+              </w:rPr>
+            </w:pPr>
+            <w:r>
+              <w:rPr>
+                <w:sz w:val="24"/>
+                <w:szCs w:val="24"/>
+                <w:lang w:val="en-IN"/>
+              </w:rPr>
+              <w:t>department_id</w:t>
+            </w:r>
+          </w:p>
+        </w:tc>
+        <w:tc>
+          <w:tcPr>
+            <w:tcW w:w="4737" w:type="dxa"/>
+          </w:tcPr>
+          <w:p>
+            <w:pPr>
+              <w:rPr>
+                <w:sz w:val="24"/>
+                <w:szCs w:val="24"/>
+                <w:lang w:val="en-IN"/>
+              </w:rPr>
+            </w:pPr>
+            <w:r>
+              <w:rPr>
+                <w:sz w:val="24"/>
+                <w:szCs w:val="24"/>
+                <w:lang w:val="en-IN"/>
+              </w:rPr>
+              <w:t>BigInt, auto increment, primary key</w:t>
+            </w:r>
+          </w:p>
+        </w:tc>
+      </w:tr>
+      <w:tr>
+        <w:trPr>
+          <w:trHeight w:val="334"/>
+        </w:trPr>
+        <w:tc>
+          <w:tcPr>
+            <w:tcW w:w="4761" w:type="dxa"/>
+          </w:tcPr>
+          <w:p>
+            <w:pPr>
+              <w:rPr>
+                <w:sz w:val="24"/>
+                <w:szCs w:val="24"/>
+                <w:lang w:val="en-IN"/>
+              </w:rPr>
+            </w:pPr>
+            <w:r>
+              <w:rPr>
+                <w:sz w:val="24"/>
+                <w:szCs w:val="24"/>
+                <w:lang w:val="en-IN"/>
+              </w:rPr>
+              <w:t>department_name</w:t>
+            </w:r>
+          </w:p>
+        </w:tc>
+        <w:tc>
+          <w:tcPr>
+            <w:tcW w:w="4737" w:type="dxa"/>
+          </w:tcPr>
+          <w:p>
+            <w:pPr>
+              <w:rPr>
+                <w:sz w:val="24"/>
+                <w:szCs w:val="24"/>
+                <w:lang w:val="en-IN"/>
+              </w:rPr>
+            </w:pPr>
+            <w:r>
+              <w:rPr>
+                <w:sz w:val="24"/>
+                <w:szCs w:val="24"/>
+                <w:lang w:val="en-IN"/>
+              </w:rPr>
+              <w:t>Varchar, not null</w:t>
+            </w:r>
+          </w:p>
+        </w:tc>
+      </w:tr>
+      <w:tr>
+        <w:trPr>
+          <w:trHeight w:val="334"/>
+        </w:trPr>
+        <w:tc>
+          <w:tcPr>
+            <w:tcW w:w="4761" w:type="dxa"/>
+          </w:tcPr>
+          <w:p>
+            <w:pPr>
+              <w:rPr>
+                <w:sz w:val="24"/>
+                <w:szCs w:val="24"/>
+                <w:lang w:val="en-IN"/>
+              </w:rPr>
+            </w:pPr>
+            <w:r>
+              <w:rPr>
+                <w:sz w:val="24"/>
+                <w:szCs w:val="24"/>
+                <w:lang w:val="en-IN"/>
+              </w:rPr>
+              <w:t>created_at</w:t>
+            </w:r>
+          </w:p>
+        </w:tc>
+        <w:tc>
+          <w:tcPr>
+            <w:tcW w:w="4737" w:type="dxa"/>
+          </w:tcPr>
+          <w:p>
+            <w:pPr>
+              <w:rPr>
+                <w:sz w:val="24"/>
+                <w:szCs w:val="24"/>
+                <w:lang w:val="en-IN"/>
+              </w:rPr>
+            </w:pPr>
+            <w:r>
+              <w:rPr>
+                <w:sz w:val="24"/>
+                <w:szCs w:val="24"/>
+                <w:lang w:val="en-IN"/>
+              </w:rPr>
+              <w:t>Timestamp, not null</w:t>
+            </w:r>
+          </w:p>
+        </w:tc>
+      </w:tr>
+      <w:tr>
+        <w:trPr>
+          <w:trHeight w:val="334"/>
+        </w:trPr>
+        <w:tc>
+          <w:tcPr>
+            <w:tcW w:w="4761" w:type="dxa"/>
+          </w:tcPr>
+          <w:p>
+            <w:pPr>
+              <w:rPr>
+                <w:sz w:val="24"/>
+                <w:szCs w:val="24"/>
+                <w:lang w:val="en-IN"/>
+              </w:rPr>
+            </w:pPr>
+            <w:r>
+              <w:rPr>
+                <w:sz w:val="24"/>
+                <w:szCs w:val="24"/>
+                <w:lang w:val="en-IN"/>
+              </w:rPr>
+              <w:t>updated_at</w:t>
+            </w:r>
+          </w:p>
+        </w:tc>
+        <w:tc>
+          <w:tcPr>
+            <w:tcW w:w="4737" w:type="dxa"/>
+          </w:tcPr>
+          <w:p>
+            <w:pPr>
+              <w:rPr>
+                <w:sz w:val="24"/>
+                <w:szCs w:val="24"/>
+                <w:lang w:val="en-IN"/>
+              </w:rPr>
+            </w:pPr>
+            <w:r>
+              <w:rPr>
+                <w:sz w:val="24"/>
+                <w:szCs w:val="24"/>
+                <w:lang w:val="en-IN"/>
+              </w:rPr>
+              <w:t>Timestamp, not null</w:t>
+            </w:r>
+          </w:p>
+        </w:tc>
+      </w:tr>
+    </w:tbl>
+    <w:p>
+      <w:pPr>
+        <w:pStyle w:val="ListParagraph"/>
+        <w:rPr>
+          <w:b/>
+          <w:bCs/>
+          <w:sz w:val="36"/>
+          <w:szCs w:val="36"/>
+          <w:u w:val="single"/>
+          <w:lang w:val="en-IN"/>
+        </w:rPr>
+      </w:pPr>
+    </w:p>
+    <w:p>
+      <w:pPr>
+        <w:ind w:left="360"/>
+        <w:rPr>
+          <w:b/>
+          <w:bCs/>
+          <w:sz w:val="36"/>
+          <w:szCs w:val="36"/>
+          <w:u w:val="single"/>
+          <w:lang w:val="en-IN"/>
+        </w:rPr>
+      </w:pPr>
+      <w:r>
+        <w:rPr>
+          <w:b/>
+          <w:bCs/>
+          <w:sz w:val="28"/>
+          <w:szCs w:val="28"/>
+          <w:lang w:val="en-IN"/>
+        </w:rPr>
+        <w:t xml:space="preserve">2. </w:t>
+      </w:r>
+      <w:r>
+        <w:rPr>
+          <w:b/>
+          <w:bCs/>
+          <w:sz w:val="28"/>
+          <w:szCs w:val="28"/>
+          <w:lang w:val="en-IN"/>
+        </w:rPr>
+        <w:t>users</w:t>
+      </w:r>
+    </w:p>
+    <w:tbl>
+      <w:tblPr>
+        <w:tblStyle w:val="TableGrid"/>
+        <w:tblW w:w="9269" w:type="dxa"/>
+        <w:tblInd w:w="360" w:type="dxa"/>
+        <w:tblLook w:val="04A0" w:firstRow="1" w:lastRow="0" w:firstColumn="1" w:lastColumn="0" w:noHBand="0" w:noVBand="1"/>
+      </w:tblPr>
+      <w:tblGrid>
+        <w:gridCol w:w="4646"/>
+        <w:gridCol w:w="4623"/>
+      </w:tblGrid>
+      <w:tr>
+        <w:trPr>
+          <w:trHeight w:val="308"/>
+        </w:trPr>
+        <w:tc>
+          <w:tcPr>
+            <w:tcW w:w="4646" w:type="dxa"/>
+          </w:tcPr>
+          <w:p>
+            <w:pPr>
+              <w:jc w:val="center"/>
+              <w:rPr>
+                <w:b/>
+                <w:bCs/>
+                <w:sz w:val="24"/>
+                <w:szCs w:val="24"/>
+                <w:lang w:val="en-IN"/>
+              </w:rPr>
+            </w:pPr>
+            <w:r>
+              <w:rPr>
+                <w:b/>
+                <w:bCs/>
+                <w:sz w:val="24"/>
+                <w:szCs w:val="24"/>
+                <w:lang w:val="en-IN"/>
+              </w:rPr>
+              <w:t>Column Name</w:t>
+            </w:r>
+          </w:p>
+        </w:tc>
+        <w:tc>
+          <w:tcPr>
+            <w:tcW w:w="4623" w:type="dxa"/>
+          </w:tcPr>
+          <w:p>
+            <w:pPr>
+              <w:jc w:val="center"/>
+              <w:rPr>
+                <w:b/>
+                <w:bCs/>
+                <w:sz w:val="24"/>
+                <w:szCs w:val="24"/>
+                <w:lang w:val="en-IN"/>
+              </w:rPr>
+            </w:pPr>
+            <w:r>
+              <w:rPr>
+                <w:b/>
+                <w:bCs/>
+                <w:sz w:val="24"/>
+                <w:szCs w:val="24"/>
+                <w:lang w:val="en-IN"/>
+              </w:rPr>
+              <w:t>Type, constraints</w:t>
+            </w:r>
+          </w:p>
+        </w:tc>
+      </w:tr>
+      <w:tr>
+        <w:trPr>
+          <w:trHeight w:val="319"/>
+        </w:trPr>
+        <w:tc>
+          <w:tcPr>
+            <w:tcW w:w="4646" w:type="dxa"/>
+          </w:tcPr>
+          <w:p>
+            <w:pPr>
+              <w:rPr>
+                <w:sz w:val="24"/>
+                <w:szCs w:val="24"/>
+                <w:lang w:val="en-IN"/>
+              </w:rPr>
+            </w:pPr>
+            <w:r>
+              <w:rPr>
+                <w:sz w:val="24"/>
+                <w:szCs w:val="24"/>
+                <w:lang w:val="en-IN"/>
+              </w:rPr>
+              <w:t>user_id</w:t>
+            </w:r>
+          </w:p>
+        </w:tc>
+        <w:tc>
+          <w:tcPr>
+            <w:tcW w:w="4623" w:type="dxa"/>
+          </w:tcPr>
+          <w:p>
+            <w:pPr>
+              <w:rPr>
+                <w:sz w:val="24"/>
+                <w:szCs w:val="24"/>
+                <w:lang w:val="en-IN"/>
+              </w:rPr>
+            </w:pPr>
+            <w:r>
+              <w:rPr>
+                <w:sz w:val="24"/>
+                <w:szCs w:val="24"/>
+                <w:lang w:val="en-IN"/>
+              </w:rPr>
+              <w:t xml:space="preserve">BigInt, auto increment, </w:t>
+            </w:r>
+            <w:r>
+              <w:rPr>
+                <w:sz w:val="24"/>
+                <w:szCs w:val="24"/>
+                <w:lang w:val="en-IN"/>
+              </w:rPr>
+              <w:t>primary key</w:t>
+            </w:r>
+          </w:p>
+        </w:tc>
+      </w:tr>
+      <w:tr>
+        <w:trPr>
+          <w:trHeight w:val="308"/>
+        </w:trPr>
+        <w:tc>
+          <w:tcPr>
+            <w:tcW w:w="4646" w:type="dxa"/>
+          </w:tcPr>
+          <w:p>
+            <w:pPr>
+              <w:rPr>
+                <w:sz w:val="24"/>
+                <w:szCs w:val="24"/>
+                <w:lang w:val="en-IN"/>
+              </w:rPr>
+            </w:pPr>
+            <w:r>
+              <w:rPr>
+                <w:sz w:val="24"/>
+                <w:szCs w:val="24"/>
+                <w:lang w:val="en-IN"/>
+              </w:rPr>
+              <w:t>username</w:t>
+            </w:r>
+          </w:p>
+        </w:tc>
+        <w:tc>
+          <w:tcPr>
+            <w:tcW w:w="4623" w:type="dxa"/>
+          </w:tcPr>
+          <w:p>
+            <w:pPr>
+              <w:rPr>
+                <w:sz w:val="24"/>
+                <w:szCs w:val="24"/>
+                <w:lang w:val="en-IN"/>
+              </w:rPr>
+            </w:pPr>
+            <w:r>
+              <w:rPr>
+                <w:sz w:val="24"/>
+                <w:szCs w:val="24"/>
+                <w:lang w:val="en-IN"/>
+              </w:rPr>
+              <w:t>Varchar, not null</w:t>
+            </w:r>
+          </w:p>
+        </w:tc>
+      </w:tr>
+      <w:tr>
+        <w:trPr>
+          <w:trHeight w:val="308"/>
+        </w:trPr>
+        <w:tc>
+          <w:tcPr>
+            <w:tcW w:w="4646" w:type="dxa"/>
+          </w:tcPr>
+          <w:p>
+            <w:pPr>
+              <w:rPr>
+                <w:sz w:val="24"/>
+                <w:szCs w:val="24"/>
+                <w:lang w:val="en-IN"/>
+              </w:rPr>
+            </w:pPr>
+            <w:r>
+              <w:rPr>
+                <w:sz w:val="24"/>
+                <w:szCs w:val="24"/>
+                <w:lang w:val="en-IN"/>
+              </w:rPr>
+              <w:t>mobile</w:t>
+            </w:r>
+          </w:p>
+        </w:tc>
+        <w:tc>
+          <w:tcPr>
+            <w:tcW w:w="4623" w:type="dxa"/>
+          </w:tcPr>
+          <w:p>
+            <w:pPr>
+              <w:rPr>
+                <w:sz w:val="24"/>
+                <w:szCs w:val="24"/>
+                <w:lang w:val="en-IN"/>
+              </w:rPr>
+            </w:pPr>
+            <w:r>
+              <w:rPr>
+                <w:sz w:val="24"/>
+                <w:szCs w:val="24"/>
+                <w:lang w:val="en-IN"/>
+              </w:rPr>
+              <w:t>Varchar, not null</w:t>
+            </w:r>
+          </w:p>
+        </w:tc>
+      </w:tr>
+      <w:tr>
+        <w:trPr>
+          <w:trHeight w:val="308"/>
+        </w:trPr>
+        <w:tc>
+          <w:tcPr>
+            <w:tcW w:w="4646" w:type="dxa"/>
+          </w:tcPr>
+          <w:p>
+            <w:pPr>
+              <w:rPr>
+                <w:sz w:val="24"/>
+                <w:szCs w:val="24"/>
+                <w:lang w:val="en-IN"/>
+              </w:rPr>
+            </w:pPr>
+            <w:r>
+              <w:rPr>
+                <w:sz w:val="24"/>
+                <w:szCs w:val="24"/>
+                <w:lang w:val="en-IN"/>
+              </w:rPr>
+              <w:t>address</w:t>
+            </w:r>
+          </w:p>
+        </w:tc>
+        <w:tc>
+          <w:tcPr>
+            <w:tcW w:w="4623" w:type="dxa"/>
+          </w:tcPr>
+          <w:p>
+            <w:pPr>
+              <w:rPr>
+                <w:sz w:val="24"/>
+                <w:szCs w:val="24"/>
+                <w:lang w:val="en-IN"/>
+              </w:rPr>
+            </w:pPr>
+            <w:r>
+              <w:rPr>
+                <w:sz w:val="24"/>
+                <w:szCs w:val="24"/>
+                <w:lang w:val="en-IN"/>
+              </w:rPr>
+              <w:t>Varchar, not null</w:t>
+            </w:r>
+          </w:p>
+        </w:tc>
+      </w:tr>
+      <w:tr>
+        <w:trPr>
+          <w:trHeight w:val="319"/>
+        </w:trPr>
+        <w:tc>
+          <w:tcPr>
+            <w:tcW w:w="4646" w:type="dxa"/>
+          </w:tcPr>
+          <w:p>
+            <w:pPr>
+              <w:rPr>
+                <w:sz w:val="24"/>
+                <w:szCs w:val="24"/>
+                <w:lang w:val="en-IN"/>
+              </w:rPr>
+            </w:pPr>
+            <w:r>
+              <w:rPr>
+                <w:sz w:val="24"/>
+                <w:szCs w:val="24"/>
+                <w:lang w:val="en-IN"/>
+              </w:rPr>
+              <w:t>dp</w:t>
+            </w:r>
+          </w:p>
+        </w:tc>
+        <w:tc>
+          <w:tcPr>
+            <w:tcW w:w="4623" w:type="dxa"/>
+          </w:tcPr>
+          <w:p>
+            <w:pPr>
+              <w:rPr>
+                <w:sz w:val="24"/>
+                <w:szCs w:val="24"/>
+                <w:lang w:val="en-IN"/>
+              </w:rPr>
+            </w:pPr>
+            <w:r>
+              <w:rPr>
+                <w:sz w:val="24"/>
+                <w:szCs w:val="24"/>
+                <w:lang w:val="en-IN"/>
+              </w:rPr>
+              <w:t>Varchar</w:t>
+            </w:r>
+          </w:p>
+        </w:tc>
+      </w:tr>
+      <w:tr>
+        <w:trPr>
+          <w:trHeight w:val="308"/>
+        </w:trPr>
+        <w:tc>
+          <w:tcPr>
+            <w:tcW w:w="4646" w:type="dxa"/>
+          </w:tcPr>
+          <w:p>
+            <w:pPr>
+              <w:rPr>
+                <w:sz w:val="24"/>
+                <w:szCs w:val="24"/>
+                <w:lang w:val="en-IN"/>
+              </w:rPr>
+            </w:pPr>
+            <w:r>
+              <w:rPr>
+                <w:sz w:val="24"/>
+                <w:szCs w:val="24"/>
+                <w:lang w:val="en-IN"/>
+              </w:rPr>
+              <w:t>password</w:t>
+            </w:r>
+          </w:p>
+        </w:tc>
+        <w:tc>
+          <w:tcPr>
+            <w:tcW w:w="4623" w:type="dxa"/>
+          </w:tcPr>
+          <w:p>
+            <w:pPr>
+              <w:rPr>
+                <w:sz w:val="24"/>
+                <w:szCs w:val="24"/>
+                <w:lang w:val="en-IN"/>
+              </w:rPr>
+            </w:pPr>
+            <w:r>
+              <w:rPr>
+                <w:sz w:val="24"/>
+                <w:szCs w:val="24"/>
+                <w:lang w:val="en-IN"/>
+              </w:rPr>
+              <w:t>Varchar, not null</w:t>
+            </w:r>
+          </w:p>
+        </w:tc>
+      </w:tr>
+      <w:tr>
+        <w:trPr>
+          <w:trHeight w:val="308"/>
+        </w:trPr>
+        <w:tc>
+          <w:tcPr>
+            <w:tcW w:w="4646" w:type="dxa"/>
+          </w:tcPr>
+          <w:p>
+            <w:pPr>
+              <w:rPr>
+                <w:sz w:val="24"/>
+                <w:szCs w:val="24"/>
+                <w:lang w:val="en-IN"/>
+              </w:rPr>
+            </w:pPr>
+            <w:r>
+              <w:rPr>
+                <w:sz w:val="24"/>
+                <w:szCs w:val="24"/>
+                <w:lang w:val="en-IN"/>
+              </w:rPr>
+              <w:lastRenderedPageBreak/>
+              <w:t>role</w:t>
+            </w:r>
+          </w:p>
+        </w:tc>
+        <w:tc>
+          <w:tcPr>
+            <w:tcW w:w="4623" w:type="dxa"/>
+          </w:tcPr>
+          <w:p>
+            <w:pPr>
+              <w:rPr>
+                <w:sz w:val="24"/>
+                <w:szCs w:val="24"/>
+                <w:lang w:val="en-IN"/>
+              </w:rPr>
+            </w:pPr>
+            <w:r>
+              <w:rPr>
+                <w:sz w:val="24"/>
+                <w:szCs w:val="24"/>
+                <w:lang w:val="en-IN"/>
+              </w:rPr>
+              <w:t>Varchar, not null</w:t>
+            </w:r>
+          </w:p>
+        </w:tc>
+      </w:tr>
+      <w:tr>
+        <w:trPr>
+          <w:trHeight w:val="319"/>
+        </w:trPr>
+        <w:tc>
+          <w:tcPr>
+            <w:tcW w:w="4646" w:type="dxa"/>
+          </w:tcPr>
+          <w:p>
+            <w:pPr>
+              <w:rPr>
+                <w:sz w:val="24"/>
+                <w:szCs w:val="24"/>
+                <w:lang w:val="en-IN"/>
+              </w:rPr>
+            </w:pPr>
+            <w:r>
+              <w:rPr>
+                <w:sz w:val="24"/>
+                <w:szCs w:val="24"/>
+                <w:lang w:val="en-IN"/>
+              </w:rPr>
+              <w:t>status</w:t>
+            </w:r>
+          </w:p>
+        </w:tc>
+        <w:tc>
+          <w:tcPr>
+            <w:tcW w:w="4623" w:type="dxa"/>
+          </w:tcPr>
+          <w:p>
+            <w:pPr>
+              <w:rPr>
+                <w:sz w:val="24"/>
+                <w:szCs w:val="24"/>
+                <w:lang w:val="en-IN"/>
+              </w:rPr>
+            </w:pPr>
+            <w:r>
+              <w:rPr>
+                <w:sz w:val="24"/>
+                <w:szCs w:val="24"/>
+                <w:lang w:val="en-IN"/>
+              </w:rPr>
+              <w:t>Varchar, not null</w:t>
+            </w:r>
+          </w:p>
+        </w:tc>
+      </w:tr>
+      <w:tr>
+        <w:trPr>
+          <w:trHeight w:val="308"/>
+        </w:trPr>
+        <w:tc>
+          <w:tcPr>
+            <w:tcW w:w="4646" w:type="dxa"/>
+          </w:tcPr>
+          <w:p>
+            <w:pPr>
+              <w:rPr>
+                <w:sz w:val="24"/>
+                <w:szCs w:val="24"/>
+                <w:lang w:val="en-IN"/>
+              </w:rPr>
+            </w:pPr>
+            <w:r>
+              <w:rPr>
+                <w:sz w:val="24"/>
+                <w:szCs w:val="24"/>
+                <w:lang w:val="en-IN"/>
+              </w:rPr>
+              <w:t>department_id</w:t>
+            </w:r>
+          </w:p>
+        </w:tc>
+        <w:tc>
+          <w:tcPr>
+            <w:tcW w:w="4623" w:type="dxa"/>
+          </w:tcPr>
+          <w:p>
+            <w:pPr>
+              <w:rPr>
+                <w:sz w:val="24"/>
+                <w:szCs w:val="24"/>
+                <w:lang w:val="en-IN"/>
+              </w:rPr>
+            </w:pPr>
+            <w:r>
+              <w:rPr>
+                <w:sz w:val="24"/>
+                <w:szCs w:val="24"/>
+                <w:lang w:val="en-IN"/>
+              </w:rPr>
+              <w:t>BigInt, foreign key</w:t>
+            </w:r>
+            <w:r>
+              <w:rPr>
+                <w:sz w:val="24"/>
+                <w:szCs w:val="24"/>
+                <w:lang w:val="en-IN"/>
+              </w:rPr>
+              <w:t xml:space="preserve"> </w:t>
+            </w:r>
+            <w:r>
+              <w:rPr>
+                <w:sz w:val="24"/>
+                <w:szCs w:val="24"/>
+                <w:lang w:val="en-IN"/>
+              </w:rPr>
+              <w:t>(ManyToOne</w:t>
+            </w:r>
+            <w:r>
+              <w:rPr>
+                <w:sz w:val="24"/>
+                <w:szCs w:val="24"/>
+                <w:lang w:val="en-IN"/>
+              </w:rPr>
+              <w:t xml:space="preserve"> with departments table)</w:t>
+            </w:r>
+          </w:p>
+        </w:tc>
+      </w:tr>
+      <w:tr>
+        <w:trPr>
+          <w:trHeight w:val="308"/>
+        </w:trPr>
+        <w:tc>
+          <w:tcPr>
+            <w:tcW w:w="4646" w:type="dxa"/>
+          </w:tcPr>
+          <w:p>
+            <w:pPr>
+              <w:rPr>
+                <w:sz w:val="24"/>
+                <w:szCs w:val="24"/>
+                <w:lang w:val="en-IN"/>
+              </w:rPr>
+            </w:pPr>
+            <w:r>
+              <w:rPr>
+                <w:sz w:val="24"/>
+                <w:szCs w:val="24"/>
+                <w:lang w:val="en-IN"/>
+              </w:rPr>
+              <w:t>created_at</w:t>
+            </w:r>
+          </w:p>
+        </w:tc>
+        <w:tc>
+          <w:tcPr>
+            <w:tcW w:w="4623" w:type="dxa"/>
+          </w:tcPr>
+          <w:p>
+            <w:pPr>
+              <w:rPr>
+                <w:sz w:val="24"/>
+                <w:szCs w:val="24"/>
+                <w:lang w:val="en-IN"/>
+              </w:rPr>
+            </w:pPr>
+            <w:r>
+              <w:rPr>
+                <w:sz w:val="24"/>
+                <w:szCs w:val="24"/>
+                <w:lang w:val="en-IN"/>
+              </w:rPr>
+              <w:t>Timestamp, not null</w:t>
+            </w:r>
+          </w:p>
+        </w:tc>
+      </w:tr>
+      <w:tr>
+        <w:trPr>
+          <w:trHeight w:val="308"/>
+        </w:trPr>
+        <w:tc>
+          <w:tcPr>
+            <w:tcW w:w="4646" w:type="dxa"/>
+          </w:tcPr>
+          <w:p>
+            <w:pPr>
+              <w:rPr>
+                <w:sz w:val="24"/>
+                <w:szCs w:val="24"/>
+                <w:lang w:val="en-IN"/>
+              </w:rPr>
+            </w:pPr>
+            <w:r>
+              <w:rPr>
+                <w:sz w:val="24"/>
+                <w:szCs w:val="24"/>
+                <w:lang w:val="en-IN"/>
+              </w:rPr>
+              <w:t>updated_at</w:t>
+            </w:r>
+          </w:p>
+        </w:tc>
+        <w:tc>
+          <w:tcPr>
+            <w:tcW w:w="4623" w:type="dxa"/>
+          </w:tcPr>
+          <w:p>
+            <w:pPr>
+              <w:rPr>
+                <w:sz w:val="24"/>
+                <w:szCs w:val="24"/>
+                <w:lang w:val="en-IN"/>
+              </w:rPr>
+            </w:pPr>
+            <w:r>
+              <w:rPr>
+                <w:sz w:val="24"/>
+                <w:szCs w:val="24"/>
+                <w:lang w:val="en-IN"/>
+              </w:rPr>
+              <w:t>Timestamp, not null</w:t>
+            </w:r>
+          </w:p>
+        </w:tc>
+      </w:tr>
+    </w:tbl>
+    <w:p>
+      <w:pPr>
         <w:rPr>
           <w:sz w:val="24"/>
           <w:szCs w:val="24"/>
           <w:lang w:val="en-IN"/>
         </w:rPr>
-        <w:t>User</w:t>
+      </w:pPr>
+    </w:p>
+    <w:p>
+      <w:pPr>
+        <w:pStyle w:val="ListParagraph"/>
+        <w:numPr>
+          <w:ilvl w:val="0"/>
+          <w:numId w:val="4"/>
+        </w:numPr>
+        <w:rPr>
+          <w:b/>
+          <w:bCs/>
+          <w:sz w:val="28"/>
+          <w:szCs w:val="28"/>
+          <w:lang w:val="en-IN"/>
+        </w:rPr>
+      </w:pPr>
+      <w:r>
+        <w:rPr>
+          <w:b/>
+          <w:bCs/>
+          <w:sz w:val="28"/>
+          <w:szCs w:val="28"/>
+          <w:lang w:val="en-IN"/>
+        </w:rPr>
+        <w:t>appointments</w:t>
       </w:r>
-      <w:r>
+    </w:p>
+    <w:tbl>
+      <w:tblPr>
+        <w:tblStyle w:val="TableGrid"/>
+        <w:tblW w:w="9518" w:type="dxa"/>
+        <w:tblInd w:w="360" w:type="dxa"/>
+        <w:tblLook w:val="04A0" w:firstRow="1" w:lastRow="0" w:firstColumn="1" w:lastColumn="0" w:noHBand="0" w:noVBand="1"/>
+      </w:tblPr>
+      <w:tblGrid>
+        <w:gridCol w:w="4771"/>
+        <w:gridCol w:w="4747"/>
+      </w:tblGrid>
+      <w:tr>
+        <w:trPr>
+          <w:trHeight w:val="327"/>
+        </w:trPr>
+        <w:tc>
+          <w:tcPr>
+            <w:tcW w:w="4771" w:type="dxa"/>
+          </w:tcPr>
+          <w:p>
+            <w:pPr>
+              <w:jc w:val="center"/>
+              <w:rPr>
+                <w:b/>
+                <w:bCs/>
+                <w:sz w:val="24"/>
+                <w:szCs w:val="24"/>
+                <w:lang w:val="en-IN"/>
+              </w:rPr>
+            </w:pPr>
+            <w:r>
+              <w:rPr>
+                <w:b/>
+                <w:bCs/>
+                <w:sz w:val="24"/>
+                <w:szCs w:val="24"/>
+                <w:lang w:val="en-IN"/>
+              </w:rPr>
+              <w:t>Column Name</w:t>
+            </w:r>
+          </w:p>
+        </w:tc>
+        <w:tc>
+          <w:tcPr>
+            <w:tcW w:w="4747" w:type="dxa"/>
+          </w:tcPr>
+          <w:p>
+            <w:pPr>
+              <w:jc w:val="center"/>
+              <w:rPr>
+                <w:b/>
+                <w:bCs/>
+                <w:sz w:val="24"/>
+                <w:szCs w:val="24"/>
+                <w:lang w:val="en-IN"/>
+              </w:rPr>
+            </w:pPr>
+            <w:r>
+              <w:rPr>
+                <w:b/>
+                <w:bCs/>
+                <w:sz w:val="24"/>
+                <w:szCs w:val="24"/>
+                <w:lang w:val="en-IN"/>
+              </w:rPr>
+              <w:t>Type, constraints</w:t>
+            </w:r>
+          </w:p>
+        </w:tc>
+      </w:tr>
+      <w:tr>
+        <w:trPr>
+          <w:trHeight w:val="339"/>
+        </w:trPr>
+        <w:tc>
+          <w:tcPr>
+            <w:tcW w:w="4771" w:type="dxa"/>
+          </w:tcPr>
+          <w:p>
+            <w:pPr>
+              <w:rPr>
+                <w:sz w:val="24"/>
+                <w:szCs w:val="24"/>
+                <w:lang w:val="en-IN"/>
+              </w:rPr>
+            </w:pPr>
+            <w:r>
+              <w:rPr>
+                <w:sz w:val="24"/>
+                <w:szCs w:val="24"/>
+                <w:lang w:val="en-IN"/>
+              </w:rPr>
+              <w:t>appointment_id</w:t>
+            </w:r>
+          </w:p>
+        </w:tc>
+        <w:tc>
+          <w:tcPr>
+            <w:tcW w:w="4747" w:type="dxa"/>
+          </w:tcPr>
+          <w:p>
+            <w:pPr>
+              <w:rPr>
+                <w:sz w:val="24"/>
+                <w:szCs w:val="24"/>
+                <w:lang w:val="en-IN"/>
+              </w:rPr>
+            </w:pPr>
+            <w:r>
+              <w:rPr>
+                <w:sz w:val="24"/>
+                <w:szCs w:val="24"/>
+                <w:lang w:val="en-IN"/>
+              </w:rPr>
+              <w:t>BigInt, auto increment, primary key</w:t>
+            </w:r>
+          </w:p>
+        </w:tc>
+      </w:tr>
+      <w:tr>
+        <w:trPr>
+          <w:trHeight w:val="327"/>
+        </w:trPr>
+        <w:tc>
+          <w:tcPr>
+            <w:tcW w:w="4771" w:type="dxa"/>
+          </w:tcPr>
+          <w:p>
+            <w:pPr>
+              <w:rPr>
+                <w:sz w:val="24"/>
+                <w:szCs w:val="24"/>
+                <w:lang w:val="en-IN"/>
+              </w:rPr>
+            </w:pPr>
+            <w:r>
+              <w:rPr>
+                <w:sz w:val="24"/>
+                <w:szCs w:val="24"/>
+                <w:lang w:val="en-IN"/>
+              </w:rPr>
+              <w:t>is_admitted</w:t>
+            </w:r>
+          </w:p>
+        </w:tc>
+        <w:tc>
+          <w:tcPr>
+            <w:tcW w:w="4747" w:type="dxa"/>
+          </w:tcPr>
+          <w:p>
+            <w:pPr>
+              <w:rPr>
+                <w:sz w:val="24"/>
+                <w:szCs w:val="24"/>
+                <w:lang w:val="en-IN"/>
+              </w:rPr>
+            </w:pPr>
+            <w:r>
+              <w:rPr>
+                <w:sz w:val="24"/>
+                <w:szCs w:val="24"/>
+                <w:lang w:val="en-IN"/>
+              </w:rPr>
+              <w:t>boolean</w:t>
+            </w:r>
+            <w:r>
+              <w:rPr>
+                <w:sz w:val="24"/>
+                <w:szCs w:val="24"/>
+                <w:lang w:val="en-IN"/>
+              </w:rPr>
+              <w:t>, not null</w:t>
+            </w:r>
+            <w:r>
+              <w:rPr>
+                <w:sz w:val="24"/>
+                <w:szCs w:val="24"/>
+                <w:lang w:val="en-IN"/>
+              </w:rPr>
+              <w:t>, default false</w:t>
+            </w:r>
+          </w:p>
+        </w:tc>
+      </w:tr>
+      <w:tr>
+        <w:trPr>
+          <w:trHeight w:val="327"/>
+        </w:trPr>
+        <w:tc>
+          <w:tcPr>
+            <w:tcW w:w="4771" w:type="dxa"/>
+          </w:tcPr>
+          <w:p>
+            <w:pPr>
+              <w:rPr>
+                <w:sz w:val="24"/>
+                <w:szCs w:val="24"/>
+                <w:lang w:val="en-IN"/>
+              </w:rPr>
+            </w:pPr>
+            <w:r>
+              <w:rPr>
+                <w:sz w:val="24"/>
+                <w:szCs w:val="24"/>
+                <w:lang w:val="en-IN"/>
+              </w:rPr>
+              <w:t>appointment_status</w:t>
+            </w:r>
+          </w:p>
+        </w:tc>
+        <w:tc>
+          <w:tcPr>
+            <w:tcW w:w="4747" w:type="dxa"/>
+          </w:tcPr>
+          <w:p>
+            <w:pPr>
+              <w:rPr>
+                <w:sz w:val="24"/>
+                <w:szCs w:val="24"/>
+                <w:lang w:val="en-IN"/>
+              </w:rPr>
+            </w:pPr>
+            <w:r>
+              <w:rPr>
+                <w:sz w:val="24"/>
+                <w:szCs w:val="24"/>
+                <w:lang w:val="en-IN"/>
+              </w:rPr>
+              <w:t>Varchar</w:t>
+            </w:r>
+          </w:p>
+        </w:tc>
+      </w:tr>
+      <w:tr>
+        <w:trPr>
+          <w:trHeight w:val="327"/>
+        </w:trPr>
+        <w:tc>
+          <w:tcPr>
+            <w:tcW w:w="4771" w:type="dxa"/>
+          </w:tcPr>
+          <w:p>
+            <w:pPr>
+              <w:rPr>
+                <w:sz w:val="24"/>
+                <w:szCs w:val="24"/>
+                <w:lang w:val="en-IN"/>
+              </w:rPr>
+            </w:pPr>
+            <w:r>
+              <w:rPr>
+                <w:sz w:val="24"/>
+                <w:szCs w:val="24"/>
+                <w:lang w:val="en-IN"/>
+              </w:rPr>
+              <w:t>days_spent</w:t>
+            </w:r>
+          </w:p>
+        </w:tc>
+        <w:tc>
+          <w:tcPr>
+            <w:tcW w:w="4747" w:type="dxa"/>
+          </w:tcPr>
+          <w:p>
+            <w:pPr>
+              <w:rPr>
+                <w:sz w:val="24"/>
+                <w:szCs w:val="24"/>
+                <w:lang w:val="en-IN"/>
+              </w:rPr>
+            </w:pPr>
+            <w:r>
+              <w:rPr>
+                <w:sz w:val="24"/>
+                <w:szCs w:val="24"/>
+                <w:lang w:val="en-IN"/>
+              </w:rPr>
+              <w:t>Int</w:t>
+            </w:r>
+          </w:p>
+        </w:tc>
+      </w:tr>
+      <w:tr>
+        <w:trPr>
+          <w:trHeight w:val="339"/>
+        </w:trPr>
+        <w:tc>
+          <w:tcPr>
+            <w:tcW w:w="4771" w:type="dxa"/>
+          </w:tcPr>
+          <w:p>
+            <w:pPr>
+              <w:rPr>
+                <w:sz w:val="24"/>
+                <w:szCs w:val="24"/>
+                <w:lang w:val="en-IN"/>
+              </w:rPr>
+            </w:pPr>
+            <w:r>
+              <w:rPr>
+                <w:sz w:val="24"/>
+                <w:szCs w:val="24"/>
+                <w:lang w:val="en-IN"/>
+              </w:rPr>
+              <w:t>room_charge</w:t>
+            </w:r>
+          </w:p>
+        </w:tc>
+        <w:tc>
+          <w:tcPr>
+            <w:tcW w:w="4747" w:type="dxa"/>
+          </w:tcPr>
+          <w:p>
+            <w:pPr>
+              <w:rPr>
+                <w:sz w:val="24"/>
+                <w:szCs w:val="24"/>
+                <w:lang w:val="en-IN"/>
+              </w:rPr>
+            </w:pPr>
+            <w:r>
+              <w:rPr>
+                <w:sz w:val="24"/>
+                <w:szCs w:val="24"/>
+                <w:lang w:val="en-IN"/>
+              </w:rPr>
+              <w:t>BigInt</w:t>
+            </w:r>
+          </w:p>
+        </w:tc>
+      </w:tr>
+      <w:tr>
+        <w:trPr>
+          <w:trHeight w:val="327"/>
+        </w:trPr>
+        <w:tc>
+          <w:tcPr>
+            <w:tcW w:w="4771" w:type="dxa"/>
+          </w:tcPr>
+          <w:p>
+            <w:pPr>
+              <w:rPr>
+                <w:sz w:val="24"/>
+                <w:szCs w:val="24"/>
+                <w:lang w:val="en-IN"/>
+              </w:rPr>
+            </w:pPr>
+            <w:r>
+              <w:rPr>
+                <w:sz w:val="24"/>
+                <w:szCs w:val="24"/>
+                <w:lang w:val="en-IN"/>
+              </w:rPr>
+              <w:t>doctor_fee</w:t>
+            </w:r>
+          </w:p>
+        </w:tc>
+        <w:tc>
+          <w:tcPr>
+            <w:tcW w:w="4747" w:type="dxa"/>
+          </w:tcPr>
+          <w:p>
+            <w:pPr>
+              <w:rPr>
+                <w:sz w:val="24"/>
+                <w:szCs w:val="24"/>
+                <w:lang w:val="en-IN"/>
+              </w:rPr>
+            </w:pPr>
+            <w:r>
+              <w:rPr>
+                <w:sz w:val="24"/>
+                <w:szCs w:val="24"/>
+                <w:lang w:val="en-IN"/>
+              </w:rPr>
+              <w:t>BigInt, not null</w:t>
+            </w:r>
+          </w:p>
+        </w:tc>
+      </w:tr>
+      <w:tr>
+        <w:trPr>
+          <w:trHeight w:val="327"/>
+        </w:trPr>
+        <w:tc>
+          <w:tcPr>
+            <w:tcW w:w="4771" w:type="dxa"/>
+          </w:tcPr>
+          <w:p>
+            <w:pPr>
+              <w:rPr>
+                <w:sz w:val="24"/>
+                <w:szCs w:val="24"/>
+                <w:lang w:val="en-IN"/>
+              </w:rPr>
+            </w:pPr>
+            <w:r>
+              <w:rPr>
+                <w:sz w:val="24"/>
+                <w:szCs w:val="24"/>
+                <w:lang w:val="en-IN"/>
+              </w:rPr>
+              <w:t>medicine_cost</w:t>
+            </w:r>
+          </w:p>
+        </w:tc>
+        <w:tc>
+          <w:tcPr>
+            <w:tcW w:w="4747" w:type="dxa"/>
+          </w:tcPr>
+          <w:p>
+            <w:pPr>
+              <w:rPr>
+                <w:sz w:val="24"/>
+                <w:szCs w:val="24"/>
+                <w:lang w:val="en-IN"/>
+              </w:rPr>
+            </w:pPr>
+            <w:r>
+              <w:rPr>
+                <w:sz w:val="24"/>
+                <w:szCs w:val="24"/>
+                <w:lang w:val="en-IN"/>
+              </w:rPr>
+              <w:t>BigInt</w:t>
+            </w:r>
+            <w:r>
+              <w:rPr>
+                <w:sz w:val="24"/>
+                <w:szCs w:val="24"/>
+                <w:lang w:val="en-IN"/>
+              </w:rPr>
+              <w:t>, not null</w:t>
+            </w:r>
+          </w:p>
+        </w:tc>
+      </w:tr>
+      <w:tr>
+        <w:trPr>
+          <w:trHeight w:val="339"/>
+        </w:trPr>
+        <w:tc>
+          <w:tcPr>
+            <w:tcW w:w="4771" w:type="dxa"/>
+          </w:tcPr>
+          <w:p>
+            <w:pPr>
+              <w:rPr>
+                <w:sz w:val="24"/>
+                <w:szCs w:val="24"/>
+                <w:lang w:val="en-IN"/>
+              </w:rPr>
+            </w:pPr>
+            <w:r>
+              <w:rPr>
+                <w:sz w:val="24"/>
+                <w:szCs w:val="24"/>
+                <w:lang w:val="en-IN"/>
+              </w:rPr>
+              <w:t>other_charges</w:t>
+            </w:r>
+          </w:p>
+        </w:tc>
+        <w:tc>
+          <w:tcPr>
+            <w:tcW w:w="4747" w:type="dxa"/>
+          </w:tcPr>
+          <w:p>
+            <w:pPr>
+              <w:rPr>
+                <w:sz w:val="24"/>
+                <w:szCs w:val="24"/>
+                <w:lang w:val="en-IN"/>
+              </w:rPr>
+            </w:pPr>
+            <w:r>
+              <w:rPr>
+                <w:sz w:val="24"/>
+                <w:szCs w:val="24"/>
+                <w:lang w:val="en-IN"/>
+              </w:rPr>
+              <w:t>BigInt</w:t>
+            </w:r>
+            <w:r>
+              <w:rPr>
+                <w:sz w:val="24"/>
+                <w:szCs w:val="24"/>
+                <w:lang w:val="en-IN"/>
+              </w:rPr>
+              <w:t>, not null</w:t>
+            </w:r>
+          </w:p>
+        </w:tc>
+      </w:tr>
+      <w:tr>
+        <w:trPr>
+          <w:trHeight w:val="327"/>
+        </w:trPr>
+        <w:tc>
+          <w:tcPr>
+            <w:tcW w:w="4771" w:type="dxa"/>
+          </w:tcPr>
+          <w:p>
+            <w:pPr>
+              <w:rPr>
+                <w:sz w:val="24"/>
+                <w:szCs w:val="24"/>
+                <w:lang w:val="en-IN"/>
+              </w:rPr>
+            </w:pPr>
+            <w:r>
+              <w:rPr>
+                <w:sz w:val="24"/>
+                <w:szCs w:val="24"/>
+                <w:lang w:val="en-IN"/>
+              </w:rPr>
+              <w:t>patient_id</w:t>
+            </w:r>
+          </w:p>
+        </w:tc>
+        <w:tc>
+          <w:tcPr>
+            <w:tcW w:w="4747" w:type="dxa"/>
+          </w:tcPr>
+          <w:p>
+            <w:pPr>
+              <w:rPr>
+                <w:sz w:val="24"/>
+                <w:szCs w:val="24"/>
+                <w:lang w:val="en-IN"/>
+              </w:rPr>
+            </w:pPr>
+            <w:r>
+              <w:rPr>
+                <w:sz w:val="24"/>
+                <w:szCs w:val="24"/>
+                <w:lang w:val="en-IN"/>
+              </w:rPr>
+              <w:t xml:space="preserve">BigInt, foreign key (ManyToOne with </w:t>
+            </w:r>
+            <w:r>
+              <w:rPr>
+                <w:sz w:val="24"/>
+                <w:szCs w:val="24"/>
+                <w:lang w:val="en-IN"/>
+              </w:rPr>
+              <w:t>users</w:t>
+            </w:r>
+            <w:r>
+              <w:rPr>
+                <w:sz w:val="24"/>
+                <w:szCs w:val="24"/>
+                <w:lang w:val="en-IN"/>
+              </w:rPr>
+              <w:t xml:space="preserve"> table)</w:t>
+            </w:r>
+          </w:p>
+        </w:tc>
+      </w:tr>
+      <w:tr>
+        <w:trPr>
+          <w:trHeight w:val="327"/>
+        </w:trPr>
+        <w:tc>
+          <w:tcPr>
+            <w:tcW w:w="4771" w:type="dxa"/>
+          </w:tcPr>
+          <w:p>
+            <w:pPr>
+              <w:rPr>
+                <w:sz w:val="24"/>
+                <w:szCs w:val="24"/>
+                <w:lang w:val="en-IN"/>
+              </w:rPr>
+            </w:pPr>
+            <w:r>
+              <w:rPr>
+                <w:sz w:val="24"/>
+                <w:szCs w:val="24"/>
+                <w:lang w:val="en-IN"/>
+              </w:rPr>
+              <w:t>doctor_id</w:t>
+            </w:r>
+          </w:p>
+        </w:tc>
+        <w:tc>
+          <w:tcPr>
+            <w:tcW w:w="4747" w:type="dxa"/>
+          </w:tcPr>
+          <w:p>
+            <w:pPr>
+              <w:rPr>
+                <w:sz w:val="24"/>
+                <w:szCs w:val="24"/>
+                <w:lang w:val="en-IN"/>
+              </w:rPr>
+            </w:pPr>
+            <w:r>
+              <w:rPr>
+                <w:sz w:val="24"/>
+                <w:szCs w:val="24"/>
+                <w:lang w:val="en-IN"/>
+              </w:rPr>
+              <w:t xml:space="preserve">BigInt, foreign key (ManyToOne with </w:t>
+            </w:r>
+            <w:r>
+              <w:rPr>
+                <w:sz w:val="24"/>
+                <w:szCs w:val="24"/>
+                <w:lang w:val="en-IN"/>
+              </w:rPr>
+              <w:t>users</w:t>
+            </w:r>
+            <w:r>
+              <w:rPr>
+                <w:sz w:val="24"/>
+                <w:szCs w:val="24"/>
+                <w:lang w:val="en-IN"/>
+              </w:rPr>
+              <w:t xml:space="preserve"> table)</w:t>
+            </w:r>
+          </w:p>
+        </w:tc>
+      </w:tr>
+      <w:tr>
+        <w:trPr>
+          <w:trHeight w:val="327"/>
+        </w:trPr>
+        <w:tc>
+          <w:tcPr>
+            <w:tcW w:w="4771" w:type="dxa"/>
+          </w:tcPr>
+          <w:p>
+            <w:pPr>
+              <w:rPr>
+                <w:sz w:val="24"/>
+                <w:szCs w:val="24"/>
+                <w:lang w:val="en-IN"/>
+              </w:rPr>
+            </w:pPr>
+            <w:r>
+              <w:rPr>
+                <w:sz w:val="24"/>
+                <w:szCs w:val="24"/>
+                <w:lang w:val="en-IN"/>
+              </w:rPr>
+              <w:t>created_at</w:t>
+            </w:r>
+          </w:p>
+        </w:tc>
+        <w:tc>
+          <w:tcPr>
+            <w:tcW w:w="4747" w:type="dxa"/>
+          </w:tcPr>
+          <w:p>
+            <w:pPr>
+              <w:rPr>
+                <w:sz w:val="24"/>
+                <w:szCs w:val="24"/>
+                <w:lang w:val="en-IN"/>
+              </w:rPr>
+            </w:pPr>
+            <w:r>
+              <w:rPr>
+                <w:sz w:val="24"/>
+                <w:szCs w:val="24"/>
+                <w:lang w:val="en-IN"/>
+              </w:rPr>
+              <w:t>Timestamp, not null</w:t>
+            </w:r>
+          </w:p>
+        </w:tc>
+      </w:tr>
+      <w:tr>
+        <w:trPr>
+          <w:trHeight w:val="327"/>
+        </w:trPr>
+        <w:tc>
+          <w:tcPr>
+            <w:tcW w:w="4771" w:type="dxa"/>
+          </w:tcPr>
+          <w:p>
+            <w:pPr>
+              <w:rPr>
+                <w:sz w:val="24"/>
+                <w:szCs w:val="24"/>
+                <w:lang w:val="en-IN"/>
+              </w:rPr>
+            </w:pPr>
+            <w:r>
+              <w:rPr>
+                <w:sz w:val="24"/>
+                <w:szCs w:val="24"/>
+                <w:lang w:val="en-IN"/>
+              </w:rPr>
+              <w:t>updated_at</w:t>
+            </w:r>
+          </w:p>
+        </w:tc>
+        <w:tc>
+          <w:tcPr>
+            <w:tcW w:w="4747" w:type="dxa"/>
+          </w:tcPr>
+          <w:p>
+            <w:pPr>
+              <w:rPr>
+                <w:sz w:val="24"/>
+                <w:szCs w:val="24"/>
+                <w:lang w:val="en-IN"/>
+              </w:rPr>
+            </w:pPr>
+            <w:r>
+              <w:rPr>
+                <w:sz w:val="24"/>
+                <w:szCs w:val="24"/>
+                <w:lang w:val="en-IN"/>
+              </w:rPr>
+              <w:t>Timestamp, not null</w:t>
+            </w:r>
+          </w:p>
+        </w:tc>
+      </w:tr>
+    </w:tbl>
+    <w:p>
+      <w:pPr>
         <w:rPr>
           <w:sz w:val="24"/>
           <w:szCs w:val="24"/>
           <w:lang w:val="en-IN"/>
         </w:rPr>
-        <w:t>:-</w:t>
+      </w:pPr>
+    </w:p>
+    <w:p>
+      <w:pPr>
+        <w:pStyle w:val="ListParagraph"/>
+        <w:numPr>
+          <w:ilvl w:val="0"/>
+          <w:numId w:val="4"/>
+        </w:numPr>
+        <w:rPr>
+          <w:b/>
+          <w:bCs/>
+          <w:sz w:val="28"/>
+          <w:szCs w:val="28"/>
+          <w:lang w:val="en-IN"/>
+        </w:rPr>
+      </w:pPr>
+      <w:r>
+        <w:rPr>
+          <w:b/>
+          <w:bCs/>
+          <w:sz w:val="28"/>
+          <w:szCs w:val="28"/>
+          <w:lang w:val="en-IN"/>
+        </w:rPr>
+        <w:t>diseases_and_symptoms</w:t>
       </w:r>
-      <w:r>
+    </w:p>
+    <w:tbl>
+      <w:tblPr>
+        <w:tblStyle w:val="TableGrid"/>
+        <w:tblW w:w="9498" w:type="dxa"/>
+        <w:tblInd w:w="360" w:type="dxa"/>
+        <w:tblLook w:val="04A0" w:firstRow="1" w:lastRow="0" w:firstColumn="1" w:lastColumn="0" w:noHBand="0" w:noVBand="1"/>
+      </w:tblPr>
+      <w:tblGrid>
+        <w:gridCol w:w="4761"/>
+        <w:gridCol w:w="4737"/>
+      </w:tblGrid>
+      <w:tr>
+        <w:trPr>
+          <w:trHeight w:val="334"/>
+        </w:trPr>
+        <w:tc>
+          <w:tcPr>
+            <w:tcW w:w="4761" w:type="dxa"/>
+          </w:tcPr>
+          <w:p>
+            <w:pPr>
+              <w:jc w:val="center"/>
+              <w:rPr>
+                <w:b/>
+                <w:bCs/>
+                <w:sz w:val="24"/>
+                <w:szCs w:val="24"/>
+                <w:lang w:val="en-IN"/>
+              </w:rPr>
+            </w:pPr>
+            <w:r>
+              <w:rPr>
+                <w:b/>
+                <w:bCs/>
+                <w:sz w:val="24"/>
+                <w:szCs w:val="24"/>
+                <w:lang w:val="en-IN"/>
+              </w:rPr>
+              <w:t>Column Name</w:t>
+            </w:r>
+          </w:p>
+        </w:tc>
+        <w:tc>
+          <w:tcPr>
+            <w:tcW w:w="4737" w:type="dxa"/>
+          </w:tcPr>
+          <w:p>
+            <w:pPr>
+              <w:jc w:val="center"/>
+              <w:rPr>
+                <w:b/>
+                <w:bCs/>
+                <w:sz w:val="24"/>
+                <w:szCs w:val="24"/>
+                <w:lang w:val="en-IN"/>
+              </w:rPr>
+            </w:pPr>
+            <w:r>
+              <w:rPr>
+                <w:b/>
+                <w:bCs/>
+                <w:sz w:val="24"/>
+                <w:szCs w:val="24"/>
+                <w:lang w:val="en-IN"/>
+              </w:rPr>
+              <w:t>Type, constraints</w:t>
+            </w:r>
+          </w:p>
+        </w:tc>
+      </w:tr>
+      <w:tr>
+        <w:trPr>
+          <w:trHeight w:val="346"/>
+        </w:trPr>
+        <w:tc>
+          <w:tcPr>
+            <w:tcW w:w="4761" w:type="dxa"/>
+          </w:tcPr>
+          <w:p>
+            <w:pPr>
+              <w:rPr>
+                <w:sz w:val="24"/>
+                <w:szCs w:val="24"/>
+                <w:lang w:val="en-IN"/>
+              </w:rPr>
+            </w:pPr>
+            <w:r>
+              <w:rPr>
+                <w:sz w:val="24"/>
+                <w:szCs w:val="24"/>
+                <w:lang w:val="en-IN"/>
+              </w:rPr>
+              <w:t>appointment_id</w:t>
+            </w:r>
+          </w:p>
+        </w:tc>
+        <w:tc>
+          <w:tcPr>
+            <w:tcW w:w="4737" w:type="dxa"/>
+          </w:tcPr>
+          <w:p>
+            <w:pPr>
+              <w:rPr>
+                <w:sz w:val="24"/>
+                <w:szCs w:val="24"/>
+                <w:lang w:val="en-IN"/>
+              </w:rPr>
+            </w:pPr>
+            <w:r>
+              <w:rPr>
+                <w:sz w:val="24"/>
+                <w:szCs w:val="24"/>
+                <w:lang w:val="en-IN"/>
+              </w:rPr>
+              <w:t>BigInt</w:t>
+            </w:r>
+            <w:r>
+              <w:rPr>
+                <w:sz w:val="24"/>
+                <w:szCs w:val="24"/>
+                <w:lang w:val="en-IN"/>
+              </w:rPr>
+              <w:t>, foreign key(ManyToOne with appointments table)</w:t>
+            </w:r>
+          </w:p>
+        </w:tc>
+      </w:tr>
+      <w:tr>
+        <w:trPr>
+          <w:trHeight w:val="334"/>
+        </w:trPr>
+        <w:tc>
+          <w:tcPr>
+            <w:tcW w:w="4761" w:type="dxa"/>
+          </w:tcPr>
+          <w:p>
+            <w:pPr>
+              <w:rPr>
+                <w:sz w:val="24"/>
+                <w:szCs w:val="24"/>
+                <w:lang w:val="en-IN"/>
+              </w:rPr>
+            </w:pPr>
+            <w:r>
+              <w:rPr>
+                <w:sz w:val="24"/>
+                <w:szCs w:val="24"/>
+                <w:lang w:val="en-IN"/>
+              </w:rPr>
+              <w:t>disease_or_symptom</w:t>
+            </w:r>
+          </w:p>
+        </w:tc>
+        <w:tc>
+          <w:tcPr>
+            <w:tcW w:w="4737" w:type="dxa"/>
+          </w:tcPr>
+          <w:p>
+            <w:pPr>
+              <w:rPr>
+                <w:sz w:val="24"/>
+                <w:szCs w:val="24"/>
+                <w:lang w:val="en-IN"/>
+              </w:rPr>
+            </w:pPr>
+            <w:r>
+              <w:rPr>
+                <w:sz w:val="24"/>
+                <w:szCs w:val="24"/>
+                <w:lang w:val="en-IN"/>
+              </w:rPr>
+              <w:t>Varchar</w:t>
+            </w:r>
+          </w:p>
+        </w:tc>
+      </w:tr>
+      <w:tr>
+        <w:trPr>
+          <w:trHeight w:val="334"/>
+        </w:trPr>
+        <w:tc>
+          <w:tcPr>
+            <w:tcW w:w="4761" w:type="dxa"/>
+          </w:tcPr>
+          <w:p>
+            <w:pPr>
+              <w:rPr>
+                <w:sz w:val="24"/>
+                <w:szCs w:val="24"/>
+                <w:lang w:val="en-IN"/>
+              </w:rPr>
+            </w:pPr>
+            <w:r>
+              <w:rPr>
+                <w:sz w:val="24"/>
+                <w:szCs w:val="24"/>
+                <w:lang w:val="en-IN"/>
+              </w:rPr>
+              <w:t>created_at</w:t>
+            </w:r>
+          </w:p>
+        </w:tc>
+        <w:tc>
+          <w:tcPr>
+            <w:tcW w:w="4737" w:type="dxa"/>
+          </w:tcPr>
+          <w:p>
+            <w:pPr>
+              <w:rPr>
+                <w:sz w:val="24"/>
+                <w:szCs w:val="24"/>
+                <w:lang w:val="en-IN"/>
+              </w:rPr>
+            </w:pPr>
+            <w:r>
+              <w:rPr>
+                <w:sz w:val="24"/>
+                <w:szCs w:val="24"/>
+                <w:lang w:val="en-IN"/>
+              </w:rPr>
+              <w:t>Timestamp, not null</w:t>
+            </w:r>
+          </w:p>
+        </w:tc>
+      </w:tr>
+      <w:tr>
+        <w:trPr>
+          <w:trHeight w:val="334"/>
+        </w:trPr>
+        <w:tc>
+          <w:tcPr>
+            <w:tcW w:w="4761" w:type="dxa"/>
+          </w:tcPr>
+          <w:p>
+            <w:pPr>
+              <w:rPr>
+                <w:sz w:val="24"/>
+                <w:szCs w:val="24"/>
+                <w:lang w:val="en-IN"/>
+              </w:rPr>
+            </w:pPr>
+            <w:r>
+              <w:rPr>
+                <w:sz w:val="24"/>
+                <w:szCs w:val="24"/>
+                <w:lang w:val="en-IN"/>
+              </w:rPr>
+              <w:t>updated_at</w:t>
+            </w:r>
+          </w:p>
+        </w:tc>
+        <w:tc>
+          <w:tcPr>
+            <w:tcW w:w="4737" w:type="dxa"/>
+          </w:tcPr>
+          <w:p>
+            <w:pPr>
+              <w:rPr>
+                <w:sz w:val="24"/>
+                <w:szCs w:val="24"/>
+                <w:lang w:val="en-IN"/>
+              </w:rPr>
+            </w:pPr>
+            <w:r>
+              <w:rPr>
+                <w:sz w:val="24"/>
+                <w:szCs w:val="24"/>
+                <w:lang w:val="en-IN"/>
+              </w:rPr>
+              <w:t>Timestamp, not null</w:t>
+            </w:r>
+          </w:p>
+        </w:tc>
+      </w:tr>
+    </w:tbl>
+    <w:p>
+      <w:pPr>
+        <w:pStyle w:val="ListParagraph"/>
         <w:rPr>
           <w:sz w:val="24"/>
           <w:szCs w:val="24"/>
           <w:lang w:val="en-IN"/>
         </w:rPr>
-        <w:t xml:space="preserve"> (</w:t>
-      </w:r>
-      <w:r>
-        <w:rPr>
-          <w:sz w:val="24"/>
-          <w:szCs w:val="24"/>
-          <w:lang w:val="en-IN"/>
-        </w:rPr>
-        <w:t>users</w:t>
-      </w:r>
-      <w:r>
-        <w:rPr>
-          <w:sz w:val="24"/>
-          <w:szCs w:val="24"/>
-          <w:lang w:val="en-IN"/>
-        </w:rPr>
-        <w:t>)</w:t>
-      </w:r>
-    </w:p>
-    <w:p>
-      <w:pPr>
-        <w:pStyle w:val="ListParagraph"/>
-        <w:numPr>
-          <w:ilvl w:val="1"/>
-          <w:numId w:val="1"/>
-        </w:numPr>
-        <w:rPr>
-          <w:sz w:val="24"/>
-          <w:szCs w:val="24"/>
-          <w:lang w:val="en-IN"/>
-        </w:rPr>
-      </w:pPr>
-      <w:r>
-        <w:rPr>
-          <w:sz w:val="24"/>
-          <w:szCs w:val="24"/>
-          <w:lang w:val="en-IN"/>
-        </w:rPr>
-        <w:t>Name(String)</w:t>
-      </w:r>
-    </w:p>
-    <w:p>
-      <w:pPr>
-        <w:pStyle w:val="ListParagraph"/>
-        <w:numPr>
-          <w:ilvl w:val="1"/>
-          <w:numId w:val="1"/>
-        </w:numPr>
-        <w:rPr>
-          <w:sz w:val="24"/>
-          <w:szCs w:val="24"/>
-          <w:lang w:val="en-IN"/>
-        </w:rPr>
-      </w:pPr>
-      <w:r>
-        <w:rPr>
-          <w:sz w:val="24"/>
-          <w:szCs w:val="24"/>
-          <w:lang w:val="en-IN"/>
-        </w:rPr>
-        <w:t>Mobile(String)</w:t>
-      </w:r>
-    </w:p>
-    <w:p>
-      <w:pPr>
-        <w:pStyle w:val="ListParagraph"/>
-        <w:numPr>
-          <w:ilvl w:val="1"/>
-          <w:numId w:val="1"/>
-        </w:numPr>
-        <w:rPr>
-          <w:sz w:val="24"/>
-          <w:szCs w:val="24"/>
-          <w:lang w:val="en-IN"/>
-        </w:rPr>
-      </w:pPr>
-      <w:r>
-        <w:rPr>
-          <w:sz w:val="24"/>
-          <w:szCs w:val="24"/>
-          <w:lang w:val="en-IN"/>
-        </w:rPr>
-        <w:t>Dp</w:t>
-      </w:r>
-      <w:r>
-        <w:rPr>
-          <w:sz w:val="24"/>
-          <w:szCs w:val="24"/>
-          <w:lang w:val="en-IN"/>
-        </w:rPr>
-        <w:t>(String)</w:t>
-      </w:r>
-    </w:p>
-    <w:p>
-      <w:pPr>
-        <w:pStyle w:val="ListParagraph"/>
-        <w:numPr>
-          <w:ilvl w:val="1"/>
-          <w:numId w:val="1"/>
-        </w:numPr>
-        <w:rPr>
-          <w:sz w:val="24"/>
-          <w:szCs w:val="24"/>
-          <w:lang w:val="en-IN"/>
-        </w:rPr>
-      </w:pPr>
-      <w:r>
-        <w:rPr>
-          <w:sz w:val="24"/>
-          <w:szCs w:val="24"/>
-          <w:lang w:val="en-IN"/>
-        </w:rPr>
-        <w:t>Address(String)</w:t>
-      </w:r>
-    </w:p>
-    <w:p>
-      <w:pPr>
-        <w:pStyle w:val="ListParagraph"/>
-        <w:numPr>
-          <w:ilvl w:val="1"/>
-          <w:numId w:val="1"/>
-        </w:numPr>
-        <w:rPr>
-          <w:sz w:val="24"/>
-          <w:szCs w:val="24"/>
-          <w:lang w:val="en-IN"/>
-        </w:rPr>
-      </w:pPr>
-      <w:r>
-        <w:rPr>
-          <w:sz w:val="24"/>
-          <w:szCs w:val="24"/>
-          <w:lang w:val="en-IN"/>
-        </w:rPr>
-        <w:t>Department(foreign key, maps to departments table)</w:t>
-      </w:r>
-      <w:r>
-        <w:rPr>
-          <w:sz w:val="24"/>
-          <w:szCs w:val="24"/>
-          <w:lang w:val="en-IN"/>
-        </w:rPr>
-        <w:t>------&gt;(ONLY for doctors)</w:t>
-      </w:r>
-    </w:p>
-    <w:p>
-      <w:pPr>
-        <w:pStyle w:val="ListParagraph"/>
-        <w:numPr>
-          <w:ilvl w:val="1"/>
-          <w:numId w:val="1"/>
-        </w:numPr>
-        <w:rPr>
-          <w:sz w:val="24"/>
-          <w:szCs w:val="24"/>
-          <w:lang w:val="en-IN"/>
-        </w:rPr>
-      </w:pPr>
-      <w:r>
-        <w:rPr>
-          <w:sz w:val="24"/>
-          <w:szCs w:val="24"/>
-          <w:lang w:val="en-IN"/>
-        </w:rPr>
-        <w:t>Role(String) = “</w:t>
-      </w:r>
-      <w:r>
-        <w:rPr>
-          <w:sz w:val="24"/>
-          <w:szCs w:val="24"/>
-          <w:lang w:val="en-IN"/>
-        </w:rPr>
-        <w:t>admin/doctor/patient</w:t>
-      </w:r>
-      <w:r>
-        <w:rPr>
-          <w:sz w:val="24"/>
-          <w:szCs w:val="24"/>
-          <w:lang w:val="en-IN"/>
-        </w:rPr>
-        <w:t>”</w:t>
-      </w:r>
-      <w:r>
-        <w:rPr>
-          <w:sz w:val="24"/>
-          <w:szCs w:val="24"/>
-          <w:lang w:val="en-IN"/>
-        </w:rPr>
-        <w:t>-----&gt; By using this we can differentiate between admin, doctors, and patients.</w:t>
-      </w:r>
-    </w:p>
-    <w:p>
-      <w:pPr>
-        <w:pStyle w:val="ListParagraph"/>
-        <w:numPr>
-          <w:ilvl w:val="1"/>
-          <w:numId w:val="1"/>
-        </w:numPr>
-        <w:rPr>
-          <w:sz w:val="24"/>
-          <w:szCs w:val="24"/>
-          <w:lang w:val="en-IN"/>
-        </w:rPr>
-      </w:pPr>
-      <w:r>
-        <w:rPr>
-          <w:sz w:val="24"/>
-          <w:szCs w:val="24"/>
-          <w:lang w:val="en-IN"/>
-        </w:rPr>
-        <w:t>Status(String)</w:t>
-      </w:r>
-      <w:r>
-        <w:rPr>
-          <w:sz w:val="24"/>
-          <w:szCs w:val="24"/>
-          <w:lang w:val="en-IN"/>
-        </w:rPr>
-        <w:t>----&gt;(pending/approved/resigned)</w:t>
-      </w:r>
-    </w:p>
-    <w:p>
-      <w:pPr>
-        <w:pStyle w:val="ListParagraph"/>
-        <w:numPr>
-          <w:ilvl w:val="1"/>
-          <w:numId w:val="1"/>
-        </w:numPr>
-        <w:rPr>
-          <w:sz w:val="24"/>
-          <w:szCs w:val="24"/>
-          <w:lang w:val="en-IN"/>
-        </w:rPr>
-      </w:pPr>
-      <w:r>
-        <w:rPr>
-          <w:sz w:val="24"/>
-          <w:szCs w:val="24"/>
-          <w:lang w:val="en-IN"/>
-        </w:rPr>
-        <w:t>Password(String)</w:t>
-      </w:r>
-    </w:p>
-    <w:p>
-      <w:pPr>
-        <w:pStyle w:val="ListParagraph"/>
-        <w:numPr>
-          <w:ilvl w:val="1"/>
-          <w:numId w:val="1"/>
-        </w:numPr>
-        <w:rPr>
-          <w:sz w:val="24"/>
-          <w:szCs w:val="24"/>
-          <w:lang w:val="en-IN"/>
-        </w:rPr>
-      </w:pPr>
-      <w:r>
-        <w:rPr>
-          <w:sz w:val="24"/>
-          <w:szCs w:val="24"/>
-          <w:lang w:val="en-IN"/>
-        </w:rPr>
-        <w:t>Fees(Long)----&gt; Fees per day</w:t>
-      </w:r>
-      <w:r>
-        <w:rPr>
-          <w:sz w:val="24"/>
-          <w:szCs w:val="24"/>
-          <w:lang w:val="en-IN"/>
-        </w:rPr>
-        <w:t>(ONLY for doctors)</w:t>
-      </w:r>
-    </w:p>
-    <w:p>
-      <w:pPr>
-        <w:rPr>
-          <w:sz w:val="24"/>
-          <w:szCs w:val="24"/>
-          <w:lang w:val="en-IN"/>
-        </w:rPr>
-      </w:pPr>
-    </w:p>
-    <w:p>
-      <w:pPr>
-        <w:pStyle w:val="ListParagraph"/>
-        <w:numPr>
-          <w:ilvl w:val="0"/>
-          <w:numId w:val="1"/>
-        </w:numPr>
-        <w:rPr>
-          <w:sz w:val="24"/>
-          <w:szCs w:val="24"/>
-          <w:lang w:val="en-IN"/>
-        </w:rPr>
-      </w:pPr>
-      <w:r>
-        <w:rPr>
-          <w:sz w:val="24"/>
-          <w:szCs w:val="24"/>
-          <w:lang w:val="en-IN"/>
-        </w:rPr>
-        <w:t>Appointment:-</w:t>
-      </w:r>
-      <w:r>
-        <w:rPr>
-          <w:sz w:val="24"/>
-          <w:szCs w:val="24"/>
-          <w:lang w:val="en-IN"/>
-        </w:rPr>
-        <w:t xml:space="preserve"> (appointments)</w:t>
-      </w:r>
-    </w:p>
-    <w:p>
-      <w:pPr>
-        <w:pStyle w:val="ListParagraph"/>
-        <w:numPr>
-          <w:ilvl w:val="1"/>
-          <w:numId w:val="1"/>
-        </w:numPr>
-        <w:rPr>
-          <w:sz w:val="24"/>
-          <w:szCs w:val="24"/>
-          <w:lang w:val="en-IN"/>
-        </w:rPr>
-      </w:pPr>
-      <w:r>
-        <w:rPr>
-          <w:sz w:val="24"/>
-          <w:szCs w:val="24"/>
-          <w:lang w:val="en-IN"/>
-        </w:rPr>
-        <w:t>Patient(foreign key, maps to patient table)</w:t>
-      </w:r>
-    </w:p>
-    <w:p>
-      <w:pPr>
-        <w:pStyle w:val="ListParagraph"/>
-        <w:numPr>
-          <w:ilvl w:val="1"/>
-          <w:numId w:val="1"/>
-        </w:numPr>
-        <w:rPr>
-          <w:sz w:val="24"/>
-          <w:szCs w:val="24"/>
-          <w:lang w:val="en-IN"/>
-        </w:rPr>
-      </w:pPr>
-      <w:r>
-        <w:rPr>
-          <w:sz w:val="24"/>
-          <w:szCs w:val="24"/>
-          <w:lang w:val="en-IN"/>
-        </w:rPr>
-        <w:t>Status(String)</w:t>
-      </w:r>
-    </w:p>
-    <w:p>
-      <w:pPr>
-        <w:pStyle w:val="ListParagraph"/>
-        <w:numPr>
-          <w:ilvl w:val="1"/>
-          <w:numId w:val="1"/>
-        </w:numPr>
-        <w:rPr>
-          <w:sz w:val="24"/>
-          <w:szCs w:val="24"/>
-          <w:lang w:val="en-IN"/>
-        </w:rPr>
-      </w:pPr>
-      <w:r>
-        <w:rPr>
-          <w:sz w:val="24"/>
-          <w:szCs w:val="24"/>
-          <w:lang w:val="en-IN"/>
-        </w:rPr>
-        <w:t>isAdmitted(Boolean)-----&gt; To detect if the patient is admitted or not</w:t>
-      </w:r>
-    </w:p>
-    <w:p>
-      <w:pPr>
-        <w:pStyle w:val="ListParagraph"/>
-        <w:numPr>
-          <w:ilvl w:val="1"/>
-          <w:numId w:val="1"/>
-        </w:numPr>
-        <w:rPr>
-          <w:sz w:val="24"/>
-          <w:szCs w:val="24"/>
-          <w:lang w:val="en-IN"/>
-        </w:rPr>
-      </w:pPr>
-      <w:r>
-        <w:rPr>
-          <w:sz w:val="24"/>
-          <w:szCs w:val="24"/>
-          <w:lang w:val="en-IN"/>
-        </w:rPr>
-        <w:t>Doctor(foreign key, maps to doctor table)</w:t>
-      </w:r>
-    </w:p>
-    <w:p>
-      <w:pPr>
-        <w:pStyle w:val="ListParagraph"/>
-        <w:numPr>
-          <w:ilvl w:val="1"/>
-          <w:numId w:val="1"/>
-        </w:numPr>
-        <w:rPr>
-          <w:sz w:val="24"/>
-          <w:szCs w:val="24"/>
-          <w:lang w:val="en-IN"/>
-        </w:rPr>
-      </w:pPr>
-      <w:r>
-        <w:rPr>
-          <w:sz w:val="24"/>
-          <w:szCs w:val="24"/>
-          <w:lang w:val="en-IN"/>
-        </w:rPr>
-        <w:lastRenderedPageBreak/>
-        <w:t>List&lt;String&gt; diseasesAndSymptoms</w:t>
-      </w:r>
-    </w:p>
-    <w:p>
-      <w:pPr>
-        <w:pStyle w:val="ListParagraph"/>
-        <w:numPr>
-          <w:ilvl w:val="1"/>
-          <w:numId w:val="1"/>
-        </w:numPr>
-        <w:rPr>
-          <w:sz w:val="24"/>
-          <w:szCs w:val="24"/>
-          <w:lang w:val="en-IN"/>
-        </w:rPr>
-      </w:pPr>
-      <w:r>
-        <w:rPr>
-          <w:sz w:val="24"/>
-          <w:szCs w:val="24"/>
-          <w:lang w:val="en-IN"/>
-        </w:rPr>
-        <w:t>daysSpent(Integer)----&gt;if the patient is admitted</w:t>
-      </w:r>
-    </w:p>
-    <w:p>
-      <w:pPr>
-        <w:pStyle w:val="ListParagraph"/>
-        <w:numPr>
-          <w:ilvl w:val="1"/>
-          <w:numId w:val="1"/>
-        </w:numPr>
-        <w:rPr>
-          <w:sz w:val="24"/>
-          <w:szCs w:val="24"/>
-          <w:lang w:val="en-IN"/>
-        </w:rPr>
-      </w:pPr>
-      <w:r>
-        <w:rPr>
-          <w:sz w:val="24"/>
-          <w:szCs w:val="24"/>
-          <w:lang w:val="en-IN"/>
-        </w:rPr>
-        <w:t>roomCharge(Long)----&gt;if the patient is admitted</w:t>
-      </w:r>
-    </w:p>
-    <w:p>
-      <w:pPr>
-        <w:pStyle w:val="ListParagraph"/>
-        <w:numPr>
-          <w:ilvl w:val="1"/>
-          <w:numId w:val="1"/>
-        </w:numPr>
-        <w:rPr>
-          <w:sz w:val="24"/>
-          <w:szCs w:val="24"/>
-          <w:lang w:val="en-IN"/>
-        </w:rPr>
-      </w:pPr>
-      <w:r>
-        <w:rPr>
-          <w:sz w:val="24"/>
-          <w:szCs w:val="24"/>
-          <w:lang w:val="en-IN"/>
-        </w:rPr>
-        <w:t>doctorFee(Long)</w:t>
-      </w:r>
-    </w:p>
-    <w:p>
-      <w:pPr>
-        <w:pStyle w:val="ListParagraph"/>
-        <w:numPr>
-          <w:ilvl w:val="1"/>
-          <w:numId w:val="1"/>
-        </w:numPr>
-        <w:rPr>
-          <w:sz w:val="24"/>
-          <w:szCs w:val="24"/>
-          <w:lang w:val="en-IN"/>
-        </w:rPr>
-      </w:pPr>
-      <w:r>
-        <w:rPr>
-          <w:sz w:val="24"/>
-          <w:szCs w:val="24"/>
-          <w:lang w:val="en-IN"/>
-        </w:rPr>
-        <w:t>medicineCost(Long)</w:t>
-      </w:r>
-    </w:p>
-    <w:p>
-      <w:pPr>
-        <w:pStyle w:val="ListParagraph"/>
-        <w:numPr>
-          <w:ilvl w:val="1"/>
-          <w:numId w:val="1"/>
-        </w:numPr>
-        <w:rPr>
-          <w:sz w:val="24"/>
-          <w:szCs w:val="24"/>
-          <w:lang w:val="en-IN"/>
-        </w:rPr>
-      </w:pPr>
-      <w:r>
-        <w:rPr>
-          <w:sz w:val="24"/>
-          <w:szCs w:val="24"/>
-          <w:lang w:val="en-IN"/>
-        </w:rPr>
-        <w:t>otherCharges(Long)</w:t>
-      </w:r>
-    </w:p>
-    <w:p>
-      <w:pPr>
-        <w:rPr>
-          <w:sz w:val="24"/>
-          <w:szCs w:val="24"/>
-          <w:lang w:val="en-IN"/>
-        </w:rPr>
-      </w:pPr>
-    </w:p>
-    <w:p>
-      <w:pPr>
-        <w:pStyle w:val="ListParagraph"/>
-        <w:numPr>
-          <w:ilvl w:val="0"/>
-          <w:numId w:val="1"/>
-        </w:numPr>
-        <w:rPr>
-          <w:sz w:val="24"/>
-          <w:szCs w:val="24"/>
-          <w:lang w:val="en-IN"/>
-        </w:rPr>
-      </w:pPr>
-      <w:r>
-        <w:rPr>
-          <w:sz w:val="24"/>
-          <w:szCs w:val="24"/>
-          <w:lang w:val="en-IN"/>
-        </w:rPr>
-        <w:t>Department:-</w:t>
-      </w:r>
-      <w:r>
-        <w:rPr>
-          <w:sz w:val="24"/>
-          <w:szCs w:val="24"/>
-          <w:lang w:val="en-IN"/>
-        </w:rPr>
-        <w:t xml:space="preserve"> (departments)</w:t>
-      </w:r>
-    </w:p>
-    <w:p>
-      <w:pPr>
-        <w:pStyle w:val="ListParagraph"/>
-        <w:numPr>
-          <w:ilvl w:val="1"/>
-          <w:numId w:val="1"/>
-        </w:numPr>
-        <w:rPr>
-          <w:sz w:val="24"/>
-          <w:szCs w:val="24"/>
-          <w:lang w:val="en-IN"/>
-        </w:rPr>
-      </w:pPr>
-      <w:r>
-        <w:rPr>
-          <w:sz w:val="24"/>
-          <w:szCs w:val="24"/>
-          <w:lang w:val="en-IN"/>
-        </w:rPr>
-        <w:t>Name(String)</w:t>
-      </w:r>
+      </w:pPr>
     </w:p>
     <w:sectPr>
       <w:pgSz w:w="12240" w:h="15840"/>
@@ -1146,6 +2590,97 @@
 <file path=word/numbering.xml><?xml version="1.0" encoding="utf-8"?>
 <w:numbering xmlns:wpc="http://schemas.microsoft.com/office/word/2010/wordprocessingCanvas" xmlns:cx="http://schemas.microsoft.com/office/drawing/2014/chartex" xmlns:cx1="http://schemas.microsoft.com/office/drawing/2015/9/8/chartex" xmlns:cx2="http://schemas.microsoft.com/office/drawing/2015/10/21/chartex" xmlns:cx3="http://schemas.microsoft.com/office/drawing/2016/5/9/chartex" xmlns:cx4="http://schemas.microsoft.com/office/drawing/2016/5/10/chartex" xmlns:cx5="http://schemas.microsoft.com/office/drawing/2016/5/11/chartex" xmlns:cx6="http://schemas.microsoft.com/office/drawing/2016/5/12/chartex" xmlns:cx7="http://schemas.microsoft.com/office/drawing/2016/5/13/chartex" xmlns:cx8="http://schemas.microsoft.com/office/drawing/2016/5/14/chartex" xmlns:mc="http://schemas.openxmlformats.org/markup-compatibility/2006" xmlns:aink="http://schemas.microsoft.com/office/drawing/2016/ink" xmlns:am3d="http://schemas.microsoft.com/office/drawing/2017/model3d" xmlns:o="urn:schemas-microsoft-com:office:office" xmlns:r="http://schemas.openxmlformats.org/officeDocument/2006/relationships" xmlns:m="http://schemas.openxmlformats.org/officeDocument/2006/math" xmlns:v="urn:schemas-microsoft-com:vml" xmlns:wp14="http://schemas.microsoft.com/office/word/2010/wordprocessingDrawing" xmlns:wp="http://schemas.openxmlformats.org/drawingml/2006/wordprocessingDrawing" xmlns:w10="urn:schemas-microsoft-com:office:word" xmlns:w="http://schemas.openxmlformats.org/wordprocessingml/2006/main" xmlns:w14="http://schemas.microsoft.com/office/word/2010/wordml" xmlns:w15="http://schemas.microsoft.com/office/word/2012/wordml" xmlns:w16cex="http://schemas.microsoft.com/office/word/2018/wordml/cex" xmlns:w16cid="http://schemas.microsoft.com/office/word/2016/wordml/cid" xmlns:w16="http://schemas.microsoft.com/office/word/2018/wordml" xmlns:w16sdtdh="http://schemas.microsoft.com/office/word/2020/wordml/sdtdatahash" xmlns:w16se="http://schemas.microsoft.com/office/word/2015/wordml/symex" xmlns:wpg="http://schemas.microsoft.com/office/word/2010/wordprocessingGroup" xmlns:wpi="http://schemas.microsoft.com/office/word/2010/wordprocessingInk" xmlns:wne="http://schemas.microsoft.com/office/word/2006/wordml" xmlns:wps="http://schemas.microsoft.com/office/word/2010/wordprocessingShape" mc:Ignorable="w14 w15 w16se w16cid w16 w16cex w16sdtdh wp14">
   <w:abstractNum w:abstractNumId="0" w15:restartNumberingAfterBreak="0">
+    <w:nsid w:val="03C01ECF"/>
+    <w:multiLevelType w:val="hybridMultilevel"/>
+    <w:tmpl w:val="E47E523A"/>
+    <w:lvl w:ilvl="0" w:tplc="5FA4A336">
+      <w:start w:val="1"/>
+      <w:numFmt w:val="decimal"/>
+      <w:lvlText w:val="%1."/>
+      <w:lvlJc w:val="left"/>
+      <w:pPr>
+        <w:ind w:left="720" w:hanging="360"/>
+      </w:pPr>
+      <w:rPr>
+        <w:rFonts w:hint="default"/>
+        <w:sz w:val="28"/>
+        <w:u w:val="none"/>
+      </w:rPr>
+    </w:lvl>
+    <w:lvl w:ilvl="1" w:tplc="04090019" w:tentative="1">
+      <w:start w:val="1"/>
+      <w:numFmt w:val="lowerLetter"/>
+      <w:lvlText w:val="%2."/>
+      <w:lvlJc w:val="left"/>
+      <w:pPr>
+        <w:ind w:left="1440" w:hanging="360"/>
+      </w:pPr>
+    </w:lvl>
+    <w:lvl w:ilvl="2" w:tplc="0409001B" w:tentative="1">
+      <w:start w:val="1"/>
+      <w:numFmt w:val="lowerRoman"/>
+      <w:lvlText w:val="%3."/>
+      <w:lvlJc w:val="right"/>
+      <w:pPr>
+        <w:ind w:left="2160" w:hanging="180"/>
+      </w:pPr>
+    </w:lvl>
+    <w:lvl w:ilvl="3" w:tplc="0409000F" w:tentative="1">
+      <w:start w:val="1"/>
+      <w:numFmt w:val="decimal"/>
+      <w:lvlText w:val="%4."/>
+      <w:lvlJc w:val="left"/>
+      <w:pPr>
+        <w:ind w:left="2880" w:hanging="360"/>
+      </w:pPr>
+    </w:lvl>
+    <w:lvl w:ilvl="4" w:tplc="04090019" w:tentative="1">
+      <w:start w:val="1"/>
+      <w:numFmt w:val="lowerLetter"/>
+      <w:lvlText w:val="%5."/>
+      <w:lvlJc w:val="left"/>
+      <w:pPr>
+        <w:ind w:left="3600" w:hanging="360"/>
+      </w:pPr>
+    </w:lvl>
+    <w:lvl w:ilvl="5" w:tplc="0409001B" w:tentative="1">
+      <w:start w:val="1"/>
+      <w:numFmt w:val="lowerRoman"/>
+      <w:lvlText w:val="%6."/>
+      <w:lvlJc w:val="right"/>
+      <w:pPr>
+        <w:ind w:left="4320" w:hanging="180"/>
+      </w:pPr>
+    </w:lvl>
+    <w:lvl w:ilvl="6" w:tplc="0409000F" w:tentative="1">
+      <w:start w:val="1"/>
+      <w:numFmt w:val="decimal"/>
+      <w:lvlText w:val="%7."/>
+      <w:lvlJc w:val="left"/>
+      <w:pPr>
+        <w:ind w:left="5040" w:hanging="360"/>
+      </w:pPr>
+    </w:lvl>
+    <w:lvl w:ilvl="7" w:tplc="04090019" w:tentative="1">
+      <w:start w:val="1"/>
+      <w:numFmt w:val="lowerLetter"/>
+      <w:lvlText w:val="%8."/>
+      <w:lvlJc w:val="left"/>
+      <w:pPr>
+        <w:ind w:left="5760" w:hanging="360"/>
+      </w:pPr>
+    </w:lvl>
+    <w:lvl w:ilvl="8" w:tplc="0409001B" w:tentative="1">
+      <w:start w:val="1"/>
+      <w:numFmt w:val="lowerRoman"/>
+      <w:lvlText w:val="%9."/>
+      <w:lvlJc w:val="right"/>
+      <w:pPr>
+        <w:ind w:left="6480" w:hanging="180"/>
+      </w:pPr>
+    </w:lvl>
+  </w:abstractNum>
+  <w:abstractNum w:abstractNumId="1" w15:restartNumberingAfterBreak="0">
     <w:nsid w:val="09C6289F"/>
     <w:multiLevelType w:val="hybridMultilevel"/>
     <w:tmpl w:val="C5B2D0A4"/>
@@ -1234,8 +2769,195 @@
       </w:pPr>
     </w:lvl>
   </w:abstractNum>
+  <w:abstractNum w:abstractNumId="2" w15:restartNumberingAfterBreak="0">
+    <w:nsid w:val="20BA4799"/>
+    <w:multiLevelType w:val="hybridMultilevel"/>
+    <w:tmpl w:val="D10661D8"/>
+    <w:lvl w:ilvl="0" w:tplc="0409000F">
+      <w:start w:val="3"/>
+      <w:numFmt w:val="decimal"/>
+      <w:lvlText w:val="%1."/>
+      <w:lvlJc w:val="left"/>
+      <w:pPr>
+        <w:ind w:left="720" w:hanging="360"/>
+      </w:pPr>
+      <w:rPr>
+        <w:rFonts w:hint="default"/>
+      </w:rPr>
+    </w:lvl>
+    <w:lvl w:ilvl="1" w:tplc="04090019" w:tentative="1">
+      <w:start w:val="1"/>
+      <w:numFmt w:val="lowerLetter"/>
+      <w:lvlText w:val="%2."/>
+      <w:lvlJc w:val="left"/>
+      <w:pPr>
+        <w:ind w:left="1440" w:hanging="360"/>
+      </w:pPr>
+    </w:lvl>
+    <w:lvl w:ilvl="2" w:tplc="0409001B" w:tentative="1">
+      <w:start w:val="1"/>
+      <w:numFmt w:val="lowerRoman"/>
+      <w:lvlText w:val="%3."/>
+      <w:lvlJc w:val="right"/>
+      <w:pPr>
+        <w:ind w:left="2160" w:hanging="180"/>
+      </w:pPr>
+    </w:lvl>
+    <w:lvl w:ilvl="3" w:tplc="0409000F" w:tentative="1">
+      <w:start w:val="1"/>
+      <w:numFmt w:val="decimal"/>
+      <w:lvlText w:val="%4."/>
+      <w:lvlJc w:val="left"/>
+      <w:pPr>
+        <w:ind w:left="2880" w:hanging="360"/>
+      </w:pPr>
+    </w:lvl>
+    <w:lvl w:ilvl="4" w:tplc="04090019" w:tentative="1">
+      <w:start w:val="1"/>
+      <w:numFmt w:val="lowerLetter"/>
+      <w:lvlText w:val="%5."/>
+      <w:lvlJc w:val="left"/>
+      <w:pPr>
+        <w:ind w:left="3600" w:hanging="360"/>
+      </w:pPr>
+    </w:lvl>
+    <w:lvl w:ilvl="5" w:tplc="0409001B" w:tentative="1">
+      <w:start w:val="1"/>
+      <w:numFmt w:val="lowerRoman"/>
+      <w:lvlText w:val="%6."/>
+      <w:lvlJc w:val="right"/>
+      <w:pPr>
+        <w:ind w:left="4320" w:hanging="180"/>
+      </w:pPr>
+    </w:lvl>
+    <w:lvl w:ilvl="6" w:tplc="0409000F" w:tentative="1">
+      <w:start w:val="1"/>
+      <w:numFmt w:val="decimal"/>
+      <w:lvlText w:val="%7."/>
+      <w:lvlJc w:val="left"/>
+      <w:pPr>
+        <w:ind w:left="5040" w:hanging="360"/>
+      </w:pPr>
+    </w:lvl>
+    <w:lvl w:ilvl="7" w:tplc="04090019" w:tentative="1">
+      <w:start w:val="1"/>
+      <w:numFmt w:val="lowerLetter"/>
+      <w:lvlText w:val="%8."/>
+      <w:lvlJc w:val="left"/>
+      <w:pPr>
+        <w:ind w:left="5760" w:hanging="360"/>
+      </w:pPr>
+    </w:lvl>
+    <w:lvl w:ilvl="8" w:tplc="0409001B" w:tentative="1">
+      <w:start w:val="1"/>
+      <w:numFmt w:val="lowerRoman"/>
+      <w:lvlText w:val="%9."/>
+      <w:lvlJc w:val="right"/>
+      <w:pPr>
+        <w:ind w:left="6480" w:hanging="180"/>
+      </w:pPr>
+    </w:lvl>
+  </w:abstractNum>
+  <w:abstractNum w:abstractNumId="3" w15:restartNumberingAfterBreak="0">
+    <w:nsid w:val="4ABE0FB9"/>
+    <w:multiLevelType w:val="hybridMultilevel"/>
+    <w:tmpl w:val="796827CC"/>
+    <w:lvl w:ilvl="0" w:tplc="0409000F">
+      <w:start w:val="3"/>
+      <w:numFmt w:val="decimal"/>
+      <w:lvlText w:val="%1."/>
+      <w:lvlJc w:val="left"/>
+      <w:pPr>
+        <w:ind w:left="720" w:hanging="360"/>
+      </w:pPr>
+      <w:rPr>
+        <w:rFonts w:hint="default"/>
+      </w:rPr>
+    </w:lvl>
+    <w:lvl w:ilvl="1" w:tplc="04090019" w:tentative="1">
+      <w:start w:val="1"/>
+      <w:numFmt w:val="lowerLetter"/>
+      <w:lvlText w:val="%2."/>
+      <w:lvlJc w:val="left"/>
+      <w:pPr>
+        <w:ind w:left="1440" w:hanging="360"/>
+      </w:pPr>
+    </w:lvl>
+    <w:lvl w:ilvl="2" w:tplc="0409001B" w:tentative="1">
+      <w:start w:val="1"/>
+      <w:numFmt w:val="lowerRoman"/>
+      <w:lvlText w:val="%3."/>
+      <w:lvlJc w:val="right"/>
+      <w:pPr>
+        <w:ind w:left="2160" w:hanging="180"/>
+      </w:pPr>
+    </w:lvl>
+    <w:lvl w:ilvl="3" w:tplc="0409000F" w:tentative="1">
+      <w:start w:val="1"/>
+      <w:numFmt w:val="decimal"/>
+      <w:lvlText w:val="%4."/>
+      <w:lvlJc w:val="left"/>
+      <w:pPr>
+        <w:ind w:left="2880" w:hanging="360"/>
+      </w:pPr>
+    </w:lvl>
+    <w:lvl w:ilvl="4" w:tplc="04090019" w:tentative="1">
+      <w:start w:val="1"/>
+      <w:numFmt w:val="lowerLetter"/>
+      <w:lvlText w:val="%5."/>
+      <w:lvlJc w:val="left"/>
+      <w:pPr>
+        <w:ind w:left="3600" w:hanging="360"/>
+      </w:pPr>
+    </w:lvl>
+    <w:lvl w:ilvl="5" w:tplc="0409001B" w:tentative="1">
+      <w:start w:val="1"/>
+      <w:numFmt w:val="lowerRoman"/>
+      <w:lvlText w:val="%6."/>
+      <w:lvlJc w:val="right"/>
+      <w:pPr>
+        <w:ind w:left="4320" w:hanging="180"/>
+      </w:pPr>
+    </w:lvl>
+    <w:lvl w:ilvl="6" w:tplc="0409000F" w:tentative="1">
+      <w:start w:val="1"/>
+      <w:numFmt w:val="decimal"/>
+      <w:lvlText w:val="%7."/>
+      <w:lvlJc w:val="left"/>
+      <w:pPr>
+        <w:ind w:left="5040" w:hanging="360"/>
+      </w:pPr>
+    </w:lvl>
+    <w:lvl w:ilvl="7" w:tplc="04090019" w:tentative="1">
+      <w:start w:val="1"/>
+      <w:numFmt w:val="lowerLetter"/>
+      <w:lvlText w:val="%8."/>
+      <w:lvlJc w:val="left"/>
+      <w:pPr>
+        <w:ind w:left="5760" w:hanging="360"/>
+      </w:pPr>
+    </w:lvl>
+    <w:lvl w:ilvl="8" w:tplc="0409001B" w:tentative="1">
+      <w:start w:val="1"/>
+      <w:numFmt w:val="lowerRoman"/>
+      <w:lvlText w:val="%9."/>
+      <w:lvlJc w:val="right"/>
+      <w:pPr>
+        <w:ind w:left="6480" w:hanging="180"/>
+      </w:pPr>
+    </w:lvl>
+  </w:abstractNum>
   <w:num w:numId="1">
+    <w:abstractNumId w:val="1"/>
+  </w:num>
+  <w:num w:numId="2">
     <w:abstractNumId w:val="0"/>
+  </w:num>
+  <w:num w:numId="3">
+    <w:abstractNumId w:val="2"/>
+  </w:num>
+  <w:num w:numId="4">
+    <w:abstractNumId w:val="3"/>
   </w:num>
 </w:numbering>
 </file>

</xml_diff>